<commit_message>
- Updated Inventory with error raising
</commit_message>
<xml_diff>
--- a/resources/A2_UML_EXAMPLE.docx
+++ b/resources/A2_UML_EXAMPLE.docx
@@ -21,6 +21,8 @@
             <w:tcW w:w="2337" w:type="dxa"/>
           </w:tcPr>
           <w:p>
+            <w:bookmarkStart w:id="0" w:name="_GoBack"/>
+            <w:bookmarkEnd w:id="0"/>
             <w:r>
               <w:t>Theme/Product</w:t>
             </w:r>
@@ -190,11 +192,6 @@
       </w:tr>
     </w:tbl>
     <w:p/>
-    <w:p/>
-    <w:p>
-      <w:bookmarkStart w:id="0" w:name="_GoBack"/>
-      <w:bookmarkEnd w:id="0"/>
-    </w:p>
     <w:p/>
     <w:p>
       <w:r>
@@ -202,7 +199,7 @@
           <w:noProof/>
         </w:rPr>
         <w:drawing>
-          <wp:inline distT="0" distB="0" distL="0" distR="0" wp14:anchorId="65A44193" wp14:editId="3C7F32E6">
+          <wp:inline distT="0" distB="0" distL="0" distR="0" wp14:anchorId="0F2216B8" wp14:editId="29CE4359">
             <wp:extent cx="5934075" cy="4162425"/>
             <wp:effectExtent l="0" t="0" r="9525" b="9525"/>
             <wp:docPr id="1" name="Picture 1"/>
@@ -251,6 +248,8 @@
         </w:drawing>
       </w:r>
     </w:p>
+    <w:p/>
+    <w:p/>
     <w:sectPr>
       <w:headerReference w:type="default" r:id="rId7"/>
       <w:pgSz w:w="12240" w:h="15840"/>

</xml_diff>